<commit_message>
Update Detection SQL Injection using deep learning.docx
</commit_message>
<xml_diff>
--- a/théorique/Detection SQL Injection using deep learning.docx
+++ b/théorique/Detection SQL Injection using deep learning.docx
@@ -234,7 +234,7 @@
           <w:sz w:val="17"/>
         </w:rPr>
         <w:drawing>
-          <wp:anchor distT="0" distB="0" distL="0" distR="0" simplePos="0" relativeHeight="251653632" behindDoc="1" locked="0" layoutInCell="1" allowOverlap="1" wp14:anchorId="7EB59A06" wp14:editId="17E2DFF4">
+          <wp:anchor distT="0" distB="0" distL="0" distR="0" simplePos="0" relativeHeight="251658240" behindDoc="1" locked="0" layoutInCell="1" allowOverlap="1" wp14:anchorId="7EB59A06" wp14:editId="17E2DFF4">
             <wp:simplePos x="0" y="0"/>
             <wp:positionH relativeFrom="page">
               <wp:posOffset>2275204</wp:posOffset>
@@ -1047,18 +1047,316 @@
         <w:jc w:val="center"/>
         <w:rPr>
           <w:b/>
-          <w:sz w:val="17"/>
-        </w:rPr>
-      </w:pPr>
-      <w:r>
-        <w:rPr>
-          <w:b/>
-          <w:sz w:val="17"/>
+          <w:sz w:val="44"/>
+          <w:szCs w:val="44"/>
+        </w:rPr>
+      </w:pPr>
+      <w:r>
+        <w:rPr>
+          <w:b/>
+          <w:sz w:val="44"/>
+          <w:szCs w:val="44"/>
+          <w:lang w:val="fr-FR"/>
         </w:rPr>
         <w:lastRenderedPageBreak/>
+        <w:t>Dedication</w:t>
+      </w:r>
+      <w:r>
+        <w:rPr>
+          <w:b/>
+          <w:sz w:val="44"/>
+          <w:szCs w:val="44"/>
+        </w:rPr>
         <w:t xml:space="preserve">  </w:t>
       </w:r>
       <w:bookmarkEnd w:id="1"/>
+    </w:p>
+    <w:p>
+      <w:pPr>
+        <w:pStyle w:val="Corpsdetexte"/>
+        <w:spacing w:before="4"/>
+        <w:rPr>
+          <w:sz w:val="32"/>
+          <w:szCs w:val="32"/>
+          <w:lang w:val="fr-FR"/>
+        </w:rPr>
+      </w:pPr>
+    </w:p>
+    <w:p>
+      <w:pPr>
+        <w:pStyle w:val="Corpsdetexte"/>
+        <w:spacing w:before="4"/>
+        <w:rPr>
+          <w:sz w:val="32"/>
+          <w:szCs w:val="32"/>
+          <w:lang w:val="fr-FR"/>
+        </w:rPr>
+      </w:pPr>
+    </w:p>
+    <w:p>
+      <w:pPr>
+        <w:pStyle w:val="Corpsdetexte"/>
+        <w:spacing w:before="4"/>
+        <w:jc w:val="both"/>
+        <w:rPr>
+          <w:i/>
+          <w:iCs/>
+          <w:sz w:val="32"/>
+          <w:szCs w:val="32"/>
+          <w:lang w:val="fr-FR"/>
+        </w:rPr>
+      </w:pPr>
+      <w:r>
+        <w:rPr>
+          <w:i/>
+          <w:iCs/>
+          <w:sz w:val="32"/>
+          <w:szCs w:val="32"/>
+          <w:lang w:val="fr-FR"/>
+        </w:rPr>
+        <w:t>To my parents</w:t>
+      </w:r>
+      <w:r>
+        <w:rPr>
+          <w:i/>
+          <w:iCs/>
+          <w:sz w:val="32"/>
+          <w:szCs w:val="32"/>
+          <w:lang w:val="fr-FR"/>
+        </w:rPr>
+        <w:br/>
+      </w:r>
+    </w:p>
+    <w:p>
+      <w:pPr>
+        <w:pStyle w:val="Corpsdetexte"/>
+        <w:spacing w:before="4"/>
+        <w:jc w:val="both"/>
+        <w:rPr>
+          <w:sz w:val="28"/>
+          <w:szCs w:val="28"/>
+          <w:lang w:val="fr-FR"/>
+        </w:rPr>
+      </w:pPr>
+      <w:r>
+        <w:rPr>
+          <w:sz w:val="32"/>
+          <w:szCs w:val="32"/>
+          <w:lang w:val="fr-FR"/>
+        </w:rPr>
+        <w:t xml:space="preserve">        </w:t>
+      </w:r>
+      <w:r>
+        <w:rPr>
+          <w:sz w:val="28"/>
+          <w:szCs w:val="28"/>
+          <w:lang w:val="fr-FR"/>
+        </w:rPr>
+        <w:t>Thank you for your continuous support and guidance throughout my studies.</w:t>
+      </w:r>
+    </w:p>
+    <w:p>
+      <w:pPr>
+        <w:pStyle w:val="Corpsdetexte"/>
+        <w:spacing w:before="4"/>
+        <w:jc w:val="both"/>
+        <w:rPr>
+          <w:sz w:val="32"/>
+          <w:szCs w:val="32"/>
+          <w:lang w:val="fr-FR"/>
+        </w:rPr>
+      </w:pPr>
+    </w:p>
+    <w:p>
+      <w:pPr>
+        <w:pStyle w:val="Corpsdetexte"/>
+        <w:spacing w:before="4"/>
+        <w:jc w:val="both"/>
+        <w:rPr>
+          <w:sz w:val="32"/>
+          <w:szCs w:val="32"/>
+          <w:lang w:val="fr-FR"/>
+        </w:rPr>
+      </w:pPr>
+    </w:p>
+    <w:p>
+      <w:pPr>
+        <w:pStyle w:val="Corpsdetexte"/>
+        <w:spacing w:before="4"/>
+        <w:jc w:val="both"/>
+        <w:rPr>
+          <w:i/>
+          <w:iCs/>
+          <w:sz w:val="32"/>
+          <w:szCs w:val="32"/>
+          <w:lang w:val="fr-FR"/>
+        </w:rPr>
+      </w:pPr>
+      <w:r>
+        <w:rPr>
+          <w:i/>
+          <w:iCs/>
+          <w:sz w:val="32"/>
+          <w:szCs w:val="32"/>
+          <w:lang w:val="fr-FR"/>
+        </w:rPr>
+        <w:t>To my brothers and sister</w:t>
+      </w:r>
+      <w:r>
+        <w:rPr>
+          <w:i/>
+          <w:iCs/>
+          <w:sz w:val="32"/>
+          <w:szCs w:val="32"/>
+          <w:lang w:val="fr-FR"/>
+        </w:rPr>
+        <w:br/>
+      </w:r>
+      <w:r>
+        <w:rPr>
+          <w:i/>
+          <w:iCs/>
+          <w:sz w:val="32"/>
+          <w:szCs w:val="32"/>
+          <w:lang w:val="fr-FR"/>
+        </w:rPr>
+        <w:t xml:space="preserve">       </w:t>
+      </w:r>
+    </w:p>
+    <w:p>
+      <w:pPr>
+        <w:pStyle w:val="Corpsdetexte"/>
+        <w:spacing w:before="4"/>
+        <w:jc w:val="both"/>
+        <w:rPr>
+          <w:sz w:val="28"/>
+          <w:szCs w:val="28"/>
+          <w:lang w:val="fr-FR"/>
+        </w:rPr>
+      </w:pPr>
+      <w:r>
+        <w:rPr>
+          <w:sz w:val="32"/>
+          <w:szCs w:val="32"/>
+          <w:lang w:val="fr-FR"/>
+        </w:rPr>
+        <w:t xml:space="preserve">         </w:t>
+      </w:r>
+      <w:r>
+        <w:rPr>
+          <w:sz w:val="28"/>
+          <w:szCs w:val="28"/>
+          <w:lang w:val="fr-FR"/>
+        </w:rPr>
+        <w:t>Thank you for your encouragement and presence during this academic journey.</w:t>
+      </w:r>
+    </w:p>
+    <w:p>
+      <w:pPr>
+        <w:pStyle w:val="Corpsdetexte"/>
+        <w:spacing w:before="4"/>
+        <w:jc w:val="both"/>
+        <w:rPr>
+          <w:sz w:val="32"/>
+          <w:szCs w:val="32"/>
+          <w:lang w:val="fr-FR"/>
+        </w:rPr>
+      </w:pPr>
+    </w:p>
+    <w:p>
+      <w:pPr>
+        <w:pStyle w:val="Corpsdetexte"/>
+        <w:spacing w:before="4"/>
+        <w:jc w:val="both"/>
+        <w:rPr>
+          <w:sz w:val="32"/>
+          <w:szCs w:val="32"/>
+          <w:lang w:val="fr-FR"/>
+        </w:rPr>
+      </w:pPr>
+    </w:p>
+    <w:p>
+      <w:pPr>
+        <w:pStyle w:val="Corpsdetexte"/>
+        <w:spacing w:before="4"/>
+        <w:jc w:val="both"/>
+        <w:rPr>
+          <w:i/>
+          <w:iCs/>
+          <w:sz w:val="32"/>
+          <w:szCs w:val="32"/>
+          <w:lang w:val="fr-FR"/>
+        </w:rPr>
+      </w:pPr>
+      <w:r>
+        <w:rPr>
+          <w:i/>
+          <w:iCs/>
+          <w:sz w:val="32"/>
+          <w:szCs w:val="32"/>
+          <w:lang w:val="fr-FR"/>
+        </w:rPr>
+        <w:t>To my friends</w:t>
+      </w:r>
+      <w:r>
+        <w:rPr>
+          <w:i/>
+          <w:iCs/>
+          <w:sz w:val="32"/>
+          <w:szCs w:val="32"/>
+          <w:lang w:val="fr-FR"/>
+        </w:rPr>
+        <w:br/>
+      </w:r>
+      <w:r>
+        <w:rPr>
+          <w:i/>
+          <w:iCs/>
+          <w:sz w:val="32"/>
+          <w:szCs w:val="32"/>
+          <w:lang w:val="fr-FR"/>
+        </w:rPr>
+        <w:t xml:space="preserve">       </w:t>
+      </w:r>
+    </w:p>
+    <w:p>
+      <w:pPr>
+        <w:pStyle w:val="Corpsdetexte"/>
+        <w:spacing w:before="4"/>
+        <w:jc w:val="both"/>
+        <w:rPr>
+          <w:sz w:val="28"/>
+          <w:szCs w:val="28"/>
+          <w:lang w:val="fr-FR"/>
+        </w:rPr>
+      </w:pPr>
+      <w:r>
+        <w:rPr>
+          <w:sz w:val="32"/>
+          <w:szCs w:val="32"/>
+          <w:lang w:val="fr-FR"/>
+        </w:rPr>
+        <w:t xml:space="preserve">        </w:t>
+      </w:r>
+      <w:r>
+        <w:rPr>
+          <w:sz w:val="28"/>
+          <w:szCs w:val="28"/>
+          <w:lang w:val="fr-FR"/>
+        </w:rPr>
+        <w:t>Thank you for your help and for contributing to a positive working environment.</w:t>
+      </w:r>
+    </w:p>
+    <w:p>
+      <w:pPr>
+        <w:pStyle w:val="Corpsdetexte"/>
+        <w:spacing w:before="4"/>
+        <w:rPr>
+          <w:b/>
+          <w:sz w:val="32"/>
+          <w:szCs w:val="32"/>
+        </w:rPr>
+      </w:pPr>
     </w:p>
     <w:p>
       <w:pPr>
@@ -1179,137 +1477,6 @@
     </w:p>
     <w:p>
       <w:pPr>
-        <w:jc w:val="center"/>
-        <w:rPr>
-          <w:rFonts w:cstheme="majorBidi"/>
-          <w:b/>
-          <w:bCs/>
-          <w:sz w:val="40"/>
-          <w:szCs w:val="40"/>
-          <w:lang w:val="en-US"/>
-        </w:rPr>
-      </w:pPr>
-    </w:p>
-    <w:p>
-      <w:pPr>
-        <w:jc w:val="center"/>
-        <w:rPr>
-          <w:rFonts w:cstheme="majorBidi"/>
-          <w:b/>
-          <w:bCs/>
-          <w:sz w:val="40"/>
-          <w:szCs w:val="40"/>
-          <w:lang w:val="en-US"/>
-        </w:rPr>
-      </w:pPr>
-    </w:p>
-    <w:p>
-      <w:pPr>
-        <w:jc w:val="center"/>
-        <w:rPr>
-          <w:rFonts w:cstheme="majorBidi"/>
-          <w:b/>
-          <w:bCs/>
-          <w:sz w:val="40"/>
-          <w:szCs w:val="40"/>
-          <w:lang w:val="en-US"/>
-        </w:rPr>
-      </w:pPr>
-    </w:p>
-    <w:p>
-      <w:pPr>
-        <w:jc w:val="center"/>
-        <w:rPr>
-          <w:rFonts w:cstheme="majorBidi"/>
-          <w:b/>
-          <w:bCs/>
-          <w:sz w:val="40"/>
-          <w:szCs w:val="40"/>
-          <w:lang w:val="en-US"/>
-        </w:rPr>
-      </w:pPr>
-    </w:p>
-    <w:p>
-      <w:pPr>
-        <w:jc w:val="center"/>
-        <w:rPr>
-          <w:rFonts w:cstheme="majorBidi"/>
-          <w:b/>
-          <w:bCs/>
-          <w:sz w:val="40"/>
-          <w:szCs w:val="40"/>
-          <w:lang w:val="en-US"/>
-        </w:rPr>
-      </w:pPr>
-    </w:p>
-    <w:p>
-      <w:pPr>
-        <w:jc w:val="center"/>
-        <w:rPr>
-          <w:rFonts w:cstheme="majorBidi"/>
-          <w:b/>
-          <w:bCs/>
-          <w:sz w:val="40"/>
-          <w:szCs w:val="40"/>
-          <w:lang w:val="en-US"/>
-        </w:rPr>
-      </w:pPr>
-    </w:p>
-    <w:p>
-      <w:pPr>
-        <w:jc w:val="center"/>
-        <w:rPr>
-          <w:rFonts w:cstheme="majorBidi"/>
-          <w:b/>
-          <w:bCs/>
-          <w:sz w:val="40"/>
-          <w:szCs w:val="40"/>
-          <w:lang w:val="en-US"/>
-        </w:rPr>
-      </w:pPr>
-    </w:p>
-    <w:p>
-      <w:pPr>
-        <w:jc w:val="center"/>
-        <w:rPr>
-          <w:rFonts w:cstheme="majorBidi"/>
-          <w:b/>
-          <w:bCs/>
-          <w:sz w:val="40"/>
-          <w:szCs w:val="40"/>
-          <w:lang w:val="en-US"/>
-        </w:rPr>
-      </w:pPr>
-    </w:p>
-    <w:p>
-      <w:pPr>
-        <w:jc w:val="center"/>
-        <w:rPr>
-          <w:rFonts w:cstheme="majorBidi"/>
-          <w:b/>
-          <w:bCs/>
-          <w:sz w:val="40"/>
-          <w:szCs w:val="40"/>
-          <w:lang w:val="en-US"/>
-        </w:rPr>
-      </w:pPr>
-    </w:p>
-    <w:p>
-      <w:pPr>
-        <w:jc w:val="center"/>
-        <w:rPr>
-          <w:rFonts w:cstheme="majorBidi"/>
-          <w:b/>
-          <w:bCs/>
-          <w:sz w:val="40"/>
-          <w:szCs w:val="40"/>
-          <w:lang w:val="en-US"/>
-        </w:rPr>
-      </w:pPr>
-    </w:p>
-    <w:p>
-      <w:pPr>
-        <w:jc w:val="center"/>
         <w:rPr>
           <w:rFonts w:cstheme="majorBidi"/>
           <w:b/>
@@ -12230,7 +12397,7 @@
         </w:rPr>
         <w:t>into data-plane input in order to affect the execution of predefined SQL commands</w:t>
       </w:r>
-      <w:hyperlink w:anchor="_[1]_OWASP,_“SQL" w:history="1">
+      <w:hyperlink r:id="rId12" w:anchor="_[1]_OWASP,_" w:history="1">
         <w:r>
           <w:rPr>
             <w:rStyle w:val="Lienhypertexte"/>
@@ -12291,10 +12458,10 @@
                     <pic:cNvPicPr/>
                   </pic:nvPicPr>
                   <pic:blipFill>
-                    <a:blip r:embed="rId12">
+                    <a:blip r:embed="rId13">
                       <a:extLst>
                         <a:ext uri="{96DAC541-7B7A-43D3-8B79-37D633B846F1}">
-                          <asvg:svgBlip xmlns:asvg="http://schemas.microsoft.com/office/drawing/2016/SVG/main" r:embed="rId13"/>
+                          <asvg:svgBlip xmlns:asvg="http://schemas.microsoft.com/office/drawing/2016/SVG/main" r:embed="rId14"/>
                         </a:ext>
                       </a:extLst>
                     </a:blip>
@@ -12836,7 +13003,7 @@
         </w:rPr>
         <w:t>Over the past 20 years, many SQL injection attacks have targeted large websites, business and social media platforms. Some of these attacks led to serious data breaches. A few notable examples are listed below</w:t>
       </w:r>
-      <w:hyperlink r:id="rId14" w:anchor="_[3]_OWASP_" w:history="1">
+      <w:hyperlink r:id="rId15" w:anchor="_[3]_OWASP_" w:history="1">
         <w:r>
           <w:rPr>
             <w:rStyle w:val="Lienhypertexte"/>
@@ -12896,15 +13063,7 @@
           <w:b/>
           <w:bCs/>
         </w:rPr>
-        <w:t>GhostShell university attack (2012</w:t>
-      </w:r>
-      <w:r>
-        <w:rPr>
-          <w:rFonts w:cstheme="majorBidi"/>
-          <w:b/>
-          <w:bCs/>
-        </w:rPr>
-        <w:t>) :</w:t>
+        <w:t>GhostShell university attack (2012) :</w:t>
       </w:r>
       <w:r>
         <w:rPr>
@@ -12919,7 +13078,7 @@
         </w:rPr>
         <w:t>Team GhostShell, a hacker collective, conducted a major SQL injection attack </w:t>
       </w:r>
-      <w:hyperlink r:id="rId15" w:tgtFrame="_blank" w:history="1">
+      <w:hyperlink r:id="rId16" w:tgtFrame="_blank" w:history="1">
         <w:r>
           <w:rPr>
             <w:rStyle w:val="Lienhypertexte"/>
@@ -12956,16 +13115,7 @@
           <w:bCs/>
           <w:color w:val="000000" w:themeColor="text1"/>
         </w:rPr>
-        <w:t>Cisco Prime License Manager vulnerability (2018</w:t>
-      </w:r>
-      <w:r>
-        <w:rPr>
-          <w:rFonts w:cstheme="majorBidi"/>
-          <w:b/>
-          <w:bCs/>
-          <w:color w:val="000000" w:themeColor="text1"/>
-        </w:rPr>
-        <w:t>) :</w:t>
+        <w:t>Cisco Prime License Manager vulnerability (2018) :</w:t>
       </w:r>
       <w:r>
         <w:rPr>
@@ -12974,7 +13124,7 @@
         </w:rPr>
         <w:t> A critical SQL injection vulnerability was found in </w:t>
       </w:r>
-      <w:hyperlink r:id="rId16" w:tgtFrame="_blank" w:history="1">
+      <w:hyperlink r:id="rId17" w:tgtFrame="_blank" w:history="1">
         <w:r>
           <w:rPr>
             <w:rStyle w:val="Lienhypertexte"/>
@@ -13014,15 +13164,7 @@
           <w:b/>
           <w:bCs/>
         </w:rPr>
-        <w:t>7-Eleven breach (2007</w:t>
-      </w:r>
-      <w:r>
-        <w:rPr>
-          <w:rFonts w:cstheme="majorBidi"/>
-          <w:b/>
-          <w:bCs/>
-        </w:rPr>
-        <w:t>) :</w:t>
+        <w:t>7-Eleven breach (2007) :</w:t>
       </w:r>
       <w:r>
         <w:rPr>
@@ -13030,7 +13172,7 @@
         </w:rPr>
         <w:t> A group of attackers used SQL injection to compromise the payment systems of several companies, including the </w:t>
       </w:r>
-      <w:hyperlink r:id="rId17" w:tgtFrame="_blank" w:history="1">
+      <w:hyperlink r:id="rId18" w:tgtFrame="_blank" w:history="1">
         <w:r>
           <w:rPr>
             <w:rStyle w:val="Lienhypertexte"/>
@@ -13092,15 +13234,7 @@
           <w:b/>
           <w:bCs/>
         </w:rPr>
-        <w:t>HBGary hack (2011</w:t>
-      </w:r>
-      <w:r>
-        <w:rPr>
-          <w:rFonts w:cstheme="majorBidi"/>
-          <w:b/>
-          <w:bCs/>
-        </w:rPr>
-        <w:t>) :</w:t>
+        <w:t>HBGary hack (2011) :</w:t>
       </w:r>
       <w:r>
         <w:rPr>
@@ -13108,7 +13242,7 @@
         </w:rPr>
         <w:t> Hackers associated with the Anonymous group exploited an SQL injection vulnerability to breach the IT security firm </w:t>
       </w:r>
-      <w:hyperlink r:id="rId18" w:tgtFrame="_blank" w:history="1">
+      <w:hyperlink r:id="rId19" w:tgtFrame="_blank" w:history="1">
         <w:r>
           <w:rPr>
             <w:rStyle w:val="Lienhypertexte"/>
@@ -13125,7 +13259,7 @@
         </w:rPr>
         <w:t>. They took down the company’s website and leaked confidential internal communications</w:t>
       </w:r>
-      <w:hyperlink w:anchor="_[3]_Radware,_“SQL" w:history="1">
+      <w:hyperlink r:id="rId20" w:anchor="_[3]_Radware,_" w:history="1">
         <w:r>
           <w:rPr>
             <w:rStyle w:val="Lienhypertexte"/>
@@ -13221,7 +13355,7 @@
         </w:rPr>
         <w:t>Error-based </w:t>
       </w:r>
-      <w:hyperlink r:id="rId19" w:history="1">
+      <w:hyperlink r:id="rId21" w:history="1">
         <w:r>
           <w:rPr>
             <w:rStyle w:val="Lienhypertexte"/>
@@ -13262,137 +13396,105 @@
             <w:rFonts w:ascii="Sylfaen" w:eastAsia="Times New Roman" w:hAnsi="Sylfaen" w:cs="Times New Roman"/>
             <w:lang w:val="en-US"/>
           </w:rPr>
-          <w:t>[</w:t>
-        </w:r>
+          <w:t>[4]</w:t>
+        </w:r>
+      </w:hyperlink>
+      <w:r>
+        <w:rPr>
+          <w:lang w:val="en-US"/>
+        </w:rPr>
+        <w:t>.</w:t>
+      </w:r>
+    </w:p>
+    <w:p>
+      <w:pPr>
+        <w:jc w:val="both"/>
+        <w:rPr>
+          <w:b/>
+          <w:bCs/>
+          <w:lang w:val="en-US"/>
+        </w:rPr>
+      </w:pPr>
+      <w:r>
+        <w:rPr>
+          <w:b/>
+          <w:bCs/>
+          <w:lang w:val="en-US"/>
+        </w:rPr>
+        <w:t>How It Works:</w:t>
+      </w:r>
+    </w:p>
+    <w:p>
+      <w:pPr>
+        <w:jc w:val="both"/>
+        <w:rPr>
+          <w:b/>
+          <w:bCs/>
+          <w:lang w:val="en-US"/>
+        </w:rPr>
+      </w:pPr>
+      <w:r>
+        <w:rPr>
+          <w:b/>
+          <w:bCs/>
+          <w:lang w:val="en-US"/>
+        </w:rPr>
+        <w:t xml:space="preserve">    </w:t>
+      </w:r>
+      <w:r>
+        <w:rPr>
+          <w:b/>
+          <w:bCs/>
+          <w:lang w:val="en-US"/>
+        </w:rPr>
+        <w:t>Injection point:</w:t>
+      </w:r>
+      <w:r>
+        <w:rPr>
+          <w:lang w:val="en-US"/>
+        </w:rPr>
+        <w:t xml:space="preserve"> An attacker identifies a vulnerable input field, such as a search box or login form, where user input is directly incorporated into SQL queries.</w:t>
+      </w:r>
+    </w:p>
+    <w:p>
+      <w:pPr>
+        <w:jc w:val="both"/>
+        <w:rPr>
+          <w:b/>
+          <w:bCs/>
+          <w:lang w:val="en-US"/>
+        </w:rPr>
+      </w:pPr>
+      <w:r>
+        <w:rPr>
+          <w:b/>
+          <w:bCs/>
+          <w:lang w:val="en-US"/>
+        </w:rPr>
+        <w:t xml:space="preserve">  </w:t>
+      </w:r>
+      <w:r>
+        <w:rPr>
+          <w:b/>
+          <w:bCs/>
+          <w:lang w:val="en-US"/>
+        </w:rPr>
+        <w:t>Injecting malicious code:</w:t>
+      </w:r>
+      <w:r>
+        <w:rPr>
+          <w:lang w:val="en-US"/>
+        </w:rPr>
+        <w:t xml:space="preserve"> The attacker inputs carefully crafted SQL code as part of their input. This code is designed to cause SQL syntax errors when the application processes it</w:t>
+      </w:r>
+      <w:hyperlink r:id="rId22" w:anchor="_[4]_OWASP,_" w:history="1">
         <w:r>
           <w:rPr>
             <w:rStyle w:val="Lienhypertexte"/>
             <w:rFonts w:ascii="Sylfaen" w:eastAsia="Times New Roman" w:hAnsi="Sylfaen" w:cs="Times New Roman"/>
             <w:lang w:val="en-US"/>
           </w:rPr>
-          <w:t>4</w:t>
-        </w:r>
-        <w:r>
-          <w:rPr>
-            <w:rStyle w:val="Lienhypertexte"/>
-            <w:rFonts w:ascii="Sylfaen" w:eastAsia="Times New Roman" w:hAnsi="Sylfaen" w:cs="Times New Roman"/>
-            <w:lang w:val="en-US"/>
-          </w:rPr>
-          <w:t>]</w:t>
-        </w:r>
-      </w:hyperlink>
-      <w:r>
-        <w:rPr>
-          <w:lang w:val="en-US"/>
-        </w:rPr>
-        <w:t>.</w:t>
-      </w:r>
-    </w:p>
-    <w:p>
-      <w:pPr>
-        <w:jc w:val="both"/>
-        <w:rPr>
-          <w:b/>
-          <w:bCs/>
-          <w:lang w:val="en-US"/>
-        </w:rPr>
-      </w:pPr>
-      <w:r>
-        <w:rPr>
-          <w:b/>
-          <w:bCs/>
-          <w:lang w:val="en-US"/>
-        </w:rPr>
-        <w:t>How It Works:</w:t>
-      </w:r>
-    </w:p>
-    <w:p>
-      <w:pPr>
-        <w:jc w:val="both"/>
-        <w:rPr>
-          <w:b/>
-          <w:bCs/>
-          <w:lang w:val="en-US"/>
-        </w:rPr>
-      </w:pPr>
-      <w:r>
-        <w:rPr>
-          <w:b/>
-          <w:bCs/>
-          <w:lang w:val="en-US"/>
-        </w:rPr>
-        <w:t xml:space="preserve">    </w:t>
-      </w:r>
-      <w:r>
-        <w:rPr>
-          <w:b/>
-          <w:bCs/>
-          <w:lang w:val="en-US"/>
-        </w:rPr>
-        <w:t>Injection point:</w:t>
-      </w:r>
-      <w:r>
-        <w:rPr>
-          <w:lang w:val="en-US"/>
-        </w:rPr>
-        <w:t xml:space="preserve"> An attacker identifies a vulnerable input field, such as a search box or login form, where user input is directly incorporated into SQL queries.</w:t>
-      </w:r>
-    </w:p>
-    <w:p>
-      <w:pPr>
-        <w:jc w:val="both"/>
-        <w:rPr>
-          <w:b/>
-          <w:bCs/>
-          <w:lang w:val="en-US"/>
-        </w:rPr>
-      </w:pPr>
-      <w:r>
-        <w:rPr>
-          <w:b/>
-          <w:bCs/>
-          <w:lang w:val="en-US"/>
-        </w:rPr>
-        <w:t xml:space="preserve">  </w:t>
-      </w:r>
-      <w:r>
-        <w:rPr>
-          <w:b/>
-          <w:bCs/>
-          <w:lang w:val="en-US"/>
-        </w:rPr>
-        <w:t>Injecting malicious code:</w:t>
-      </w:r>
-      <w:r>
-        <w:rPr>
-          <w:lang w:val="en-US"/>
-        </w:rPr>
-        <w:t xml:space="preserve"> The attacker inputs carefully crafted SQL code as part of their input. This code is designed to cause SQL syntax errors when the application processes it</w:t>
-      </w:r>
-      <w:hyperlink r:id="rId20" w:anchor="_[4]_OWASP,_" w:history="1">
-        <w:r>
-          <w:rPr>
-            <w:rStyle w:val="Lienhypertexte"/>
-            <w:rFonts w:ascii="Sylfaen" w:eastAsia="Times New Roman" w:hAnsi="Sylfaen" w:cs="Times New Roman"/>
-            <w:lang w:val="en-US"/>
-          </w:rPr>
-          <w:t>[</w:t>
-        </w:r>
-        <w:r>
-          <w:rPr>
-            <w:rStyle w:val="Lienhypertexte"/>
-            <w:rFonts w:ascii="Sylfaen" w:eastAsia="Times New Roman" w:hAnsi="Sylfaen" w:cs="Times New Roman"/>
-            <w:lang w:val="en-US"/>
-          </w:rPr>
-          <w:t>4</w:t>
-        </w:r>
-        <w:r>
-          <w:rPr>
-            <w:rStyle w:val="Lienhypertexte"/>
-            <w:rFonts w:ascii="Sylfaen" w:eastAsia="Times New Roman" w:hAnsi="Sylfaen" w:cs="Times New Roman"/>
-            <w:lang w:val="en-US"/>
-          </w:rPr>
-          <w:t>].</w:t>
+          <w:t>[4].</w:t>
         </w:r>
       </w:hyperlink>
     </w:p>
@@ -13486,7 +13588,7 @@
                     <pic:cNvPicPr/>
                   </pic:nvPicPr>
                   <pic:blipFill>
-                    <a:blip r:embed="rId21"/>
+                    <a:blip r:embed="rId23"/>
                     <a:stretch>
                       <a:fillRect/>
                     </a:stretch>
@@ -14220,7 +14322,7 @@
                     <pic:cNvPicPr/>
                   </pic:nvPicPr>
                   <pic:blipFill>
-                    <a:blip r:embed="rId22"/>
+                    <a:blip r:embed="rId24"/>
                     <a:stretch>
                       <a:fillRect/>
                     </a:stretch>
@@ -14297,7 +14399,7 @@
                     <pic:cNvPicPr/>
                   </pic:nvPicPr>
                   <pic:blipFill>
-                    <a:blip r:embed="rId23"/>
+                    <a:blip r:embed="rId25"/>
                     <a:stretch>
                       <a:fillRect/>
                     </a:stretch>
@@ -14415,7 +14517,7 @@
                     <pic:cNvPicPr/>
                   </pic:nvPicPr>
                   <pic:blipFill>
-                    <a:blip r:embed="rId24"/>
+                    <a:blip r:embed="rId26"/>
                     <a:stretch>
                       <a:fillRect/>
                     </a:stretch>
@@ -14999,7 +15101,7 @@
         </w:rPr>
         <w:t>Blind SQL (Structured Query Language) injection is a type of </w:t>
       </w:r>
-      <w:hyperlink r:id="rId25" w:history="1">
+      <w:hyperlink r:id="rId27" w:history="1">
         <w:r>
           <w:rPr>
             <w:rStyle w:val="Lienhypertexte"/>
@@ -15038,7 +15140,7 @@
         <w:lastRenderedPageBreak/>
         <w:t xml:space="preserve">      When an attacker exploits SQL injection, sometimes the web application displays error messages from the database complaining that the SQL Query’s syntax is incorrect. Blind SQL injection is nearly identical to normal </w:t>
       </w:r>
-      <w:hyperlink r:id="rId26" w:history="1">
+      <w:hyperlink r:id="rId28" w:history="1">
         <w:r>
           <w:rPr>
             <w:rStyle w:val="Lienhypertexte"/>
@@ -15066,7 +15168,7 @@
         </w:rPr>
         <w:t xml:space="preserve">impossible </w:t>
       </w:r>
-      <w:hyperlink r:id="rId27" w:anchor="_[6]_OWASP,_" w:history="1">
+      <w:hyperlink r:id="rId29" w:anchor="_[6]_OWASP,_" w:history="1">
         <w:r>
           <w:rPr>
             <w:rStyle w:val="Lienhypertexte"/>
@@ -15350,7 +15452,7 @@
                     <pic:cNvPicPr/>
                   </pic:nvPicPr>
                   <pic:blipFill>
-                    <a:blip r:embed="rId28"/>
+                    <a:blip r:embed="rId30"/>
                     <a:stretch>
                       <a:fillRect/>
                     </a:stretch>
@@ -15413,7 +15515,7 @@
                     <pic:cNvPicPr/>
                   </pic:nvPicPr>
                   <pic:blipFill>
-                    <a:blip r:embed="rId29"/>
+                    <a:blip r:embed="rId31"/>
                     <a:stretch>
                       <a:fillRect/>
                     </a:stretch>
@@ -15480,7 +15582,7 @@
                     <pic:cNvPicPr/>
                   </pic:nvPicPr>
                   <pic:blipFill>
-                    <a:blip r:embed="rId30"/>
+                    <a:blip r:embed="rId32"/>
                     <a:stretch>
                       <a:fillRect/>
                     </a:stretch>
@@ -15543,7 +15645,7 @@
                     <pic:cNvPicPr/>
                   </pic:nvPicPr>
                   <pic:blipFill>
-                    <a:blip r:embed="rId31"/>
+                    <a:blip r:embed="rId33"/>
                     <a:stretch>
                       <a:fillRect/>
                     </a:stretch>
@@ -15644,7 +15746,7 @@
                     <pic:cNvPicPr/>
                   </pic:nvPicPr>
                   <pic:blipFill>
-                    <a:blip r:embed="rId32"/>
+                    <a:blip r:embed="rId34"/>
                     <a:stretch>
                       <a:fillRect/>
                     </a:stretch>
@@ -15707,7 +15809,7 @@
                     <pic:cNvPicPr/>
                   </pic:nvPicPr>
                   <pic:blipFill>
-                    <a:blip r:embed="rId33"/>
+                    <a:blip r:embed="rId35"/>
                     <a:stretch>
                       <a:fillRect/>
                     </a:stretch>
@@ -15744,7 +15846,7 @@
         </w:rPr>
         <w:t>This question retrieves the anticipated data, revealing the vulnerability.Contrasting the output of these two injections, the attacker can determine that the page is vulnerable to SQL injection and proceed to pull data from the database</w:t>
       </w:r>
-      <w:hyperlink r:id="rId34" w:anchor="_[5]_OWASP,_" w:history="1">
+      <w:hyperlink r:id="rId36" w:anchor="_[5]_OWASP,_" w:history="1">
         <w:r>
           <w:rPr>
             <w:rStyle w:val="Lienhypertexte"/>
@@ -16097,7 +16199,7 @@
                     <pic:cNvPicPr/>
                   </pic:nvPicPr>
                   <pic:blipFill>
-                    <a:blip r:embed="rId35"/>
+                    <a:blip r:embed="rId37"/>
                     <a:stretch>
                       <a:fillRect/>
                     </a:stretch>
@@ -16178,7 +16280,7 @@
                     <pic:cNvPicPr/>
                   </pic:nvPicPr>
                   <pic:blipFill>
-                    <a:blip r:embed="rId36"/>
+                    <a:blip r:embed="rId38"/>
                     <a:stretch>
                       <a:fillRect/>
                     </a:stretch>
@@ -16303,7 +16405,7 @@
                     <pic:cNvPicPr/>
                   </pic:nvPicPr>
                   <pic:blipFill>
-                    <a:blip r:embed="rId37"/>
+                    <a:blip r:embed="rId39"/>
                     <a:stretch>
                       <a:fillRect/>
                     </a:stretch>
@@ -16436,7 +16538,7 @@
                     <pic:cNvPicPr/>
                   </pic:nvPicPr>
                   <pic:blipFill>
-                    <a:blip r:embed="rId38"/>
+                    <a:blip r:embed="rId40"/>
                     <a:stretch>
                       <a:fillRect/>
                     </a:stretch>
@@ -16584,7 +16686,7 @@
         </w:rPr>
         <w:t xml:space="preserve"> </w:t>
       </w:r>
-      <w:hyperlink r:id="rId39" w:anchor="_[7]_Moxso,_" w:history="1">
+      <w:hyperlink r:id="rId41" w:anchor="_[7]_Moxso,_" w:history="1">
         <w:r>
           <w:rPr>
             <w:rStyle w:val="Lienhypertexte"/>
@@ -16761,7 +16863,7 @@
                     <pic:cNvPicPr/>
                   </pic:nvPicPr>
                   <pic:blipFill>
-                    <a:blip r:embed="rId40"/>
+                    <a:blip r:embed="rId42"/>
                     <a:stretch>
                       <a:fillRect/>
                     </a:stretch>
@@ -17336,7 +17438,7 @@
                     <pic:cNvPicPr/>
                   </pic:nvPicPr>
                   <pic:blipFill>
-                    <a:blip r:embed="rId41"/>
+                    <a:blip r:embed="rId43"/>
                     <a:stretch>
                       <a:fillRect/>
                     </a:stretch>
@@ -17472,7 +17574,7 @@
                     <pic:cNvPicPr/>
                   </pic:nvPicPr>
                   <pic:blipFill>
-                    <a:blip r:embed="rId42"/>
+                    <a:blip r:embed="rId44"/>
                     <a:stretch>
                       <a:fillRect/>
                     </a:stretch>
@@ -17615,7 +17717,7 @@
                     <pic:cNvPicPr/>
                   </pic:nvPicPr>
                   <pic:blipFill>
-                    <a:blip r:embed="rId43"/>
+                    <a:blip r:embed="rId45"/>
                     <a:stretch>
                       <a:fillRect/>
                     </a:stretch>
@@ -17799,7 +17901,7 @@
                     <pic:cNvPicPr/>
                   </pic:nvPicPr>
                   <pic:blipFill>
-                    <a:blip r:embed="rId44"/>
+                    <a:blip r:embed="rId46"/>
                     <a:stretch>
                       <a:fillRect/>
                     </a:stretch>
@@ -18605,7 +18707,7 @@
                     <pic:cNvPicPr/>
                   </pic:nvPicPr>
                   <pic:blipFill>
-                    <a:blip r:embed="rId45"/>
+                    <a:blip r:embed="rId47"/>
                     <a:stretch>
                       <a:fillRect/>
                     </a:stretch>
@@ -18724,7 +18826,7 @@
                     <pic:cNvPicPr/>
                   </pic:nvPicPr>
                   <pic:blipFill>
-                    <a:blip r:embed="rId46"/>
+                    <a:blip r:embed="rId48"/>
                     <a:stretch>
                       <a:fillRect/>
                     </a:stretch>
@@ -18853,7 +18955,7 @@
                     <pic:cNvPicPr/>
                   </pic:nvPicPr>
                   <pic:blipFill>
-                    <a:blip r:embed="rId47"/>
+                    <a:blip r:embed="rId49"/>
                     <a:stretch>
                       <a:fillRect/>
                     </a:stretch>
@@ -19018,7 +19120,7 @@
                     <pic:cNvPicPr/>
                   </pic:nvPicPr>
                   <pic:blipFill>
-                    <a:blip r:embed="rId48"/>
+                    <a:blip r:embed="rId50"/>
                     <a:stretch>
                       <a:fillRect/>
                     </a:stretch>
@@ -20351,7 +20453,7 @@
                     <pic:cNvPicPr/>
                   </pic:nvPicPr>
                   <pic:blipFill>
-                    <a:blip r:embed="rId49"/>
+                    <a:blip r:embed="rId51"/>
                     <a:stretch>
                       <a:fillRect/>
                     </a:stretch>
@@ -20559,7 +20661,7 @@
         </w:rPr>
         <w:t>PHP</w:t>
       </w:r>
-      <w:hyperlink r:id="rId50" w:anchor="_[11]PHP_" w:history="1">
+      <w:hyperlink r:id="rId52" w:anchor="_[11]PHP_" w:history="1">
         <w:r>
           <w:rPr>
             <w:rStyle w:val="Lienhypertexte"/>
@@ -20607,7 +20709,7 @@
                     <pic:cNvPicPr/>
                   </pic:nvPicPr>
                   <pic:blipFill>
-                    <a:blip r:embed="rId51"/>
+                    <a:blip r:embed="rId53"/>
                     <a:stretch>
                       <a:fillRect/>
                     </a:stretch>
@@ -20728,7 +20830,7 @@
         </w:rPr>
         <w:t xml:space="preserve">      Data from all potentially untrusted sources should be subject to input validation, including not only Internet-facing web clients but also backend feeds over extranets, from </w:t>
       </w:r>
-      <w:hyperlink r:id="rId52" w:history="1">
+      <w:hyperlink r:id="rId54" w:history="1">
         <w:r>
           <w:rPr>
             <w:rStyle w:val="Lienhypertexte"/>
@@ -20845,7 +20947,7 @@
         <w:lastRenderedPageBreak/>
         <w:t>Example validating email addresses with </w:t>
       </w:r>
-      <w:hyperlink r:id="rId53" w:history="1">
+      <w:hyperlink r:id="rId55" w:history="1">
         <w:r>
           <w:rPr>
             <w:rStyle w:val="Lienhypertexte"/>
@@ -20867,7 +20969,7 @@
         </w:rPr>
         <w:t>using PHP</w:t>
       </w:r>
-      <w:hyperlink r:id="rId54" w:anchor="_[12]PHP_,_" w:history="1">
+      <w:hyperlink r:id="rId56" w:anchor="_[12]PHP_,_" w:history="1">
         <w:r>
           <w:rPr>
             <w:rStyle w:val="Lienhypertexte"/>
@@ -20908,7 +21010,7 @@
                     <pic:cNvPicPr/>
                   </pic:nvPicPr>
                   <pic:blipFill>
-                    <a:blip r:embed="rId55"/>
+                    <a:blip r:embed="rId57"/>
                     <a:stretch>
                       <a:fillRect/>
                     </a:stretch>
@@ -21315,8 +21417,8 @@
       <w:pPr>
         <w:pStyle w:val="Titre1"/>
         <w:sectPr>
-          <w:headerReference w:type="default" r:id="rId56"/>
-          <w:headerReference w:type="first" r:id="rId57"/>
+          <w:headerReference w:type="default" r:id="rId58"/>
+          <w:headerReference w:type="first" r:id="rId59"/>
           <w:pgSz w:w="11906" w:h="16838"/>
           <w:pgMar w:top="1417" w:right="1417" w:bottom="1417" w:left="1417" w:header="708" w:footer="708" w:gutter="0"/>
           <w:pgNumType w:start="11"/>
@@ -21794,7 +21896,7 @@
                     </pic:cNvPicPr>
                   </pic:nvPicPr>
                   <pic:blipFill>
-                    <a:blip r:embed="rId58">
+                    <a:blip r:embed="rId60">
                       <a:extLst>
                         <a:ext uri="{28A0092B-C50C-407E-A947-70E740481C1C}">
                           <a14:useLocalDpi xmlns:a14="http://schemas.microsoft.com/office/drawing/2010/main" val="0"/>
@@ -22017,7 +22119,7 @@
                     </pic:cNvPicPr>
                   </pic:nvPicPr>
                   <pic:blipFill>
-                    <a:blip r:embed="rId59">
+                    <a:blip r:embed="rId61">
                       <a:extLst>
                         <a:ext uri="{28A0092B-C50C-407E-A947-70E740481C1C}">
                           <a14:useLocalDpi xmlns:a14="http://schemas.microsoft.com/office/drawing/2010/main" val="0"/>
@@ -22272,7 +22374,7 @@
         </w:rPr>
         <w:t xml:space="preserve">  </w:t>
       </w:r>
-      <w:hyperlink r:id="rId60" w:tgtFrame="_self" w:history="1">
+      <w:hyperlink r:id="rId62" w:tgtFrame="_self" w:history="1">
         <w:r>
           <w:rPr>
             <w:rStyle w:val="Lienhypertexte"/>
@@ -22310,7 +22412,7 @@
         </w:rPr>
         <w:t xml:space="preserve">  Unsupervised learning’s ability to discover similarities and differences in information make it ideal for exploratory data analysis, cross-selling strategies, customer segmentation, and image and pattern recognition. It’s also used to reduce the number of features in a model through the process of dimensionality reduction. </w:t>
       </w:r>
-      <w:hyperlink r:id="rId61" w:tgtFrame="_self" w:history="1">
+      <w:hyperlink r:id="rId63" w:tgtFrame="_self" w:history="1">
         <w:r>
           <w:rPr>
             <w:rStyle w:val="Lienhypertexte"/>
@@ -22330,7 +22432,7 @@
         </w:rPr>
         <w:t> and singular value decomposition (SVD) are two common approaches for this. Other algorithms used in unsupervised learning include neural networks, </w:t>
       </w:r>
-      <w:hyperlink r:id="rId62" w:tgtFrame="_self" w:history="1">
+      <w:hyperlink r:id="rId64" w:tgtFrame="_self" w:history="1">
         <w:r>
           <w:rPr>
             <w:rStyle w:val="Lienhypertexte"/>
@@ -22350,7 +22452,7 @@
         </w:rPr>
         <w:t>, and probabilistic clustering methods.</w:t>
       </w:r>
-      <w:hyperlink r:id="rId63" w:anchor="_[14]_IBM_," w:history="1">
+      <w:hyperlink r:id="rId65" w:anchor="_[14]_IBM_," w:history="1">
         <w:r>
           <w:rPr>
             <w:rStyle w:val="Lienhypertexte"/>
@@ -22569,7 +22671,7 @@
         </w:rPr>
         <w:t>ogistic regression applies the sigmoid function to map input values to a probability ranging between 0 and 1. Instead of fitting a regression line, it models an "S"-shaped curve to distinguish between classes.</w:t>
       </w:r>
-      <w:hyperlink r:id="rId64" w:anchor="_[17]GeeksforGeeks_," w:history="1">
+      <w:hyperlink r:id="rId66" w:anchor="_[17]GeeksforGeeks_," w:history="1">
         <w:r>
           <w:rPr>
             <w:rStyle w:val="Lienhypertexte"/>
@@ -22682,10 +22784,10 @@
                     <pic:cNvPicPr/>
                   </pic:nvPicPr>
                   <pic:blipFill>
-                    <a:blip r:embed="rId65">
+                    <a:blip r:embed="rId67">
                       <a:extLst>
                         <a:ext uri="{96DAC541-7B7A-43D3-8B79-37D633B846F1}">
-                          <asvg:svgBlip xmlns:asvg="http://schemas.microsoft.com/office/drawing/2016/SVG/main" r:embed="rId66"/>
+                          <asvg:svgBlip xmlns:asvg="http://schemas.microsoft.com/office/drawing/2016/SVG/main" r:embed="rId68"/>
                         </a:ext>
                       </a:extLst>
                     </a:blip>
@@ -22946,7 +23048,7 @@
                     </pic:cNvPicPr>
                   </pic:nvPicPr>
                   <pic:blipFill>
-                    <a:blip r:embed="rId67" cstate="print">
+                    <a:blip r:embed="rId69" cstate="print">
                       <a:extLst>
                         <a:ext uri="{28A0092B-C50C-407E-A947-70E740481C1C}">
                           <a14:useLocalDpi xmlns:a14="http://schemas.microsoft.com/office/drawing/2010/main" val="0"/>
@@ -23358,7 +23460,7 @@
         </w:rPr>
         <w:t>.</w:t>
       </w:r>
-      <w:hyperlink r:id="rId68" w:anchor="_[17]_GeeksforGeeks_," w:history="1">
+      <w:hyperlink r:id="rId70" w:anchor="_[17]_GeeksforGeeks_," w:history="1">
         <w:r>
           <w:rPr>
             <w:rStyle w:val="Lienhypertexte"/>
@@ -23495,7 +23597,7 @@
         </w:rPr>
         <w:t> </w:t>
       </w:r>
-      <w:hyperlink r:id="rId69" w:tgtFrame="_self" w:history="1">
+      <w:hyperlink r:id="rId71" w:tgtFrame="_self" w:history="1">
         <w:r>
           <w:rPr>
             <w:rStyle w:val="Lienhypertexte"/>
@@ -23514,7 +23616,7 @@
         </w:rPr>
         <w:t> are replacing human agents along the customer journey, changing the way we think about customer engagement across websites and social media platforms. Chatbots answer frequently asked questions (FAQs) about topics such as shipping, or provide personalized advice, cross-selling products or suggesting sizes for users. Examples include </w:t>
       </w:r>
-      <w:hyperlink r:id="rId70" w:tgtFrame="_self" w:history="1">
+      <w:hyperlink r:id="rId72" w:tgtFrame="_self" w:history="1">
         <w:r>
           <w:rPr>
             <w:rStyle w:val="Lienhypertexte"/>
@@ -23577,7 +23679,7 @@
         </w:rPr>
         <w:t xml:space="preserve"> : This </w:t>
       </w:r>
-      <w:hyperlink r:id="rId71" w:tgtFrame="_self" w:history="1">
+      <w:hyperlink r:id="rId73" w:tgtFrame="_self" w:history="1">
         <w:r>
           <w:rPr>
             <w:rStyle w:val="Lienhypertexte"/>
@@ -23752,7 +23854,7 @@
         </w:rPr>
         <w:t> Banks and other financial institutions can use machine learning to spot suspicious transactions. Supervised learning can train a model using information about known fraudulent transactions. Anomaly detection can identify transactions that look atypical and deserve further investigation.</w:t>
       </w:r>
-      <w:hyperlink r:id="rId72" w:anchor="_[18]_IBM_," w:history="1">
+      <w:hyperlink r:id="rId74" w:anchor="_[18]_IBM_," w:history="1">
         <w:r>
           <w:rPr>
             <w:rStyle w:val="Lienhypertexte"/>
@@ -23951,7 +24053,7 @@
         </w:rPr>
         <w:t>This technique has achieved astonishing outcomes in image recognition, understanding natural language, and processing speech, making it the foundation of contemporary artificial intelligence systems.</w:t>
       </w:r>
-      <w:hyperlink r:id="rId73" w:anchor="_[19]_TeckTarget,_" w:history="1">
+      <w:hyperlink r:id="rId75" w:anchor="_[19]_TeckTarget,_" w:history="1">
         <w:r>
           <w:rPr>
             <w:rStyle w:val="Lienhypertexte"/>
@@ -24050,7 +24152,7 @@
                     </pic:cNvPicPr>
                   </pic:nvPicPr>
                   <pic:blipFill>
-                    <a:blip r:embed="rId74">
+                    <a:blip r:embed="rId76">
                       <a:extLst>
                         <a:ext uri="{28A0092B-C50C-407E-A947-70E740481C1C}">
                           <a14:useLocalDpi xmlns:a14="http://schemas.microsoft.com/office/drawing/2010/main" val="0"/>
@@ -24473,7 +24575,7 @@
                     </pic:cNvPicPr>
                   </pic:nvPicPr>
                   <pic:blipFill>
-                    <a:blip r:embed="rId75">
+                    <a:blip r:embed="rId77">
                       <a:extLst>
                         <a:ext uri="{28A0092B-C50C-407E-A947-70E740481C1C}">
                           <a14:useLocalDpi xmlns:a14="http://schemas.microsoft.com/office/drawing/2010/main" val="0"/>
@@ -24607,7 +24709,7 @@
         </w:rPr>
         <w:t>, which will be discussed in later sections</w:t>
       </w:r>
-      <w:hyperlink r:id="rId76" w:anchor="_[21]_Medium_" w:history="1">
+      <w:hyperlink r:id="rId78" w:anchor="_[21]_Medium_" w:history="1">
         <w:r>
           <w:rPr>
             <w:rStyle w:val="Lienhypertexte"/>
@@ -24651,7 +24753,7 @@
                     </pic:cNvPicPr>
                   </pic:nvPicPr>
                   <pic:blipFill>
-                    <a:blip r:embed="rId77">
+                    <a:blip r:embed="rId79">
                       <a:extLst>
                         <a:ext uri="{28A0092B-C50C-407E-A947-70E740481C1C}">
                           <a14:useLocalDpi xmlns:a14="http://schemas.microsoft.com/office/drawing/2010/main" val="0"/>
@@ -25498,7 +25600,7 @@
                     </pic:cNvPicPr>
                   </pic:nvPicPr>
                   <pic:blipFill>
-                    <a:blip r:embed="rId78" cstate="print"/>
+                    <a:blip r:embed="rId80" cstate="print"/>
                     <a:srcRect/>
                     <a:stretch>
                       <a:fillRect/>
@@ -25552,7 +25654,7 @@
                     </pic:cNvPicPr>
                   </pic:nvPicPr>
                   <pic:blipFill>
-                    <a:blip r:embed="rId79">
+                    <a:blip r:embed="rId81">
                       <a:extLst>
                         <a:ext uri="{28A0092B-C50C-407E-A947-70E740481C1C}">
                           <a14:useLocalDpi xmlns:a14="http://schemas.microsoft.com/office/drawing/2010/main" val="0"/>
@@ -25806,7 +25908,7 @@
                     </pic:cNvPicPr>
                   </pic:nvPicPr>
                   <pic:blipFill>
-                    <a:blip r:embed="rId80" cstate="print">
+                    <a:blip r:embed="rId82" cstate="print">
                       <a:extLst>
                         <a:ext uri="{28A0092B-C50C-407E-A947-70E740481C1C}">
                           <a14:useLocalDpi xmlns:a14="http://schemas.microsoft.com/office/drawing/2010/main" val="0"/>
@@ -25862,7 +25964,7 @@
                     </pic:cNvPicPr>
                   </pic:nvPicPr>
                   <pic:blipFill>
-                    <a:blip r:embed="rId81" cstate="print"/>
+                    <a:blip r:embed="rId83" cstate="print"/>
                     <a:srcRect/>
                     <a:stretch>
                       <a:fillRect/>
@@ -26109,7 +26211,7 @@
                     </pic:cNvPicPr>
                   </pic:nvPicPr>
                   <pic:blipFill>
-                    <a:blip r:embed="rId82" cstate="print">
+                    <a:blip r:embed="rId84" cstate="print">
                       <a:extLst>
                         <a:ext uri="{28A0092B-C50C-407E-A947-70E740481C1C}">
                           <a14:useLocalDpi xmlns:a14="http://schemas.microsoft.com/office/drawing/2010/main" val="0"/>
@@ -26164,7 +26266,7 @@
                     </pic:cNvPicPr>
                   </pic:nvPicPr>
                   <pic:blipFill>
-                    <a:blip r:embed="rId83" cstate="print">
+                    <a:blip r:embed="rId85" cstate="print">
                       <a:extLst>
                         <a:ext uri="{28A0092B-C50C-407E-A947-70E740481C1C}">
                           <a14:useLocalDpi xmlns:a14="http://schemas.microsoft.com/office/drawing/2010/main" val="0"/>
@@ -26485,7 +26587,7 @@
         </w:rPr>
         <w:t>Unlike traditional </w:t>
       </w:r>
-      <w:hyperlink r:id="rId84" w:tgtFrame="_blank" w:history="1">
+      <w:hyperlink r:id="rId86" w:tgtFrame="_blank" w:history="1">
         <w:r>
           <w:rPr>
             <w:rStyle w:val="Lienhypertexte"/>
@@ -26530,7 +26632,7 @@
         </w:rPr>
         <w:t>This looping mechanism enables RNNs to remember previous information and use it to influence the processing of current inputs. This is like having a memory that captures information about what has been calculated so far, making RNNs particularly suited for tasks where the context or the sequence is crucial for making predictions or decisions</w:t>
       </w:r>
-      <w:hyperlink r:id="rId85" w:anchor="_[23]_Shelf_" w:history="1">
+      <w:hyperlink r:id="rId87" w:anchor="_[23]_Shelf_" w:history="1">
         <w:r>
           <w:rPr>
             <w:rStyle w:val="Lienhypertexte"/>
@@ -26620,7 +26722,7 @@
                     </pic:cNvPicPr>
                   </pic:nvPicPr>
                   <pic:blipFill>
-                    <a:blip r:embed="rId86">
+                    <a:blip r:embed="rId88">
                       <a:extLst>
                         <a:ext uri="{28A0092B-C50C-407E-A947-70E740481C1C}">
                           <a14:useLocalDpi xmlns:a14="http://schemas.microsoft.com/office/drawing/2010/main" val="0"/>
@@ -27426,7 +27528,7 @@
                     </pic:cNvPicPr>
                   </pic:nvPicPr>
                   <pic:blipFill>
-                    <a:blip r:embed="rId87">
+                    <a:blip r:embed="rId89">
                       <a:extLst>
                         <a:ext uri="{28A0092B-C50C-407E-A947-70E740481C1C}">
                           <a14:useLocalDpi xmlns:a14="http://schemas.microsoft.com/office/drawing/2010/main" val="0"/>
@@ -27751,7 +27853,7 @@
         </w:rPr>
         <w:t>: Traditional RNNs have a limited memory capacity, and they struggle to carry information across many time steps. This can be problematic when dealing with long sequences where the network may "forget" important information from earlier time steps</w:t>
       </w:r>
-      <w:hyperlink r:id="rId88" w:anchor="_[25]AIML,_" w:history="1">
+      <w:hyperlink r:id="rId90" w:anchor="_[25]AIML,_" w:history="1">
         <w:r>
           <w:rPr>
             <w:rStyle w:val="Lienhypertexte"/>
@@ -27945,7 +28047,7 @@
                     </pic:cNvPicPr>
                   </pic:nvPicPr>
                   <pic:blipFill>
-                    <a:blip r:embed="rId89"/>
+                    <a:blip r:embed="rId91"/>
                     <a:srcRect/>
                     <a:stretch>
                       <a:fillRect/>
@@ -28265,7 +28367,7 @@
                     </pic:cNvPicPr>
                   </pic:nvPicPr>
                   <pic:blipFill>
-                    <a:blip r:embed="rId90">
+                    <a:blip r:embed="rId92">
                       <a:extLst>
                         <a:ext uri="{28A0092B-C50C-407E-A947-70E740481C1C}">
                           <a14:useLocalDpi xmlns:a14="http://schemas.microsoft.com/office/drawing/2010/main" val="0"/>
@@ -28508,7 +28610,7 @@
                     </pic:cNvPicPr>
                   </pic:nvPicPr>
                   <pic:blipFill>
-                    <a:blip r:embed="rId91">
+                    <a:blip r:embed="rId93">
                       <a:extLst>
                         <a:ext uri="{28A0092B-C50C-407E-A947-70E740481C1C}">
                           <a14:useLocalDpi xmlns:a14="http://schemas.microsoft.com/office/drawing/2010/main" val="0"/>
@@ -28743,7 +28845,7 @@
         </w:rPr>
         <w:t>LSTMs work well with sequence and time-series data for classification and regression tasks. LSTMs also work well on videos because videos are essentially a sequence of images. Similar to working with signals, it helps to perform feature extraction before feeding the sequence of images into the LSTM layer. Leverage convolutional neural networks (CNNs) (e.g., GoogLeNet) for feature extraction on each frame. The following figure shows how to design an LSTM network for different tasks</w:t>
       </w:r>
-      <w:hyperlink r:id="rId92" w:anchor="_[26]_MathsWorks,_" w:history="1">
+      <w:hyperlink r:id="rId94" w:anchor="_[26]_MathsWorks,_" w:history="1">
         <w:r>
           <w:rPr>
             <w:rStyle w:val="Lienhypertexte"/>
@@ -28926,7 +29028,7 @@
                     </pic:cNvPicPr>
                   </pic:nvPicPr>
                   <pic:blipFill>
-                    <a:blip r:embed="rId93"/>
+                    <a:blip r:embed="rId95"/>
                     <a:srcRect/>
                     <a:stretch>
                       <a:fillRect/>
@@ -29371,7 +29473,7 @@
                     <pic:cNvPicPr/>
                   </pic:nvPicPr>
                   <pic:blipFill>
-                    <a:blip r:embed="rId94"/>
+                    <a:blip r:embed="rId96"/>
                     <a:stretch>
                       <a:fillRect/>
                     </a:stretch>
@@ -29666,7 +29768,7 @@
                     </pic:cNvPicPr>
                   </pic:nvPicPr>
                   <pic:blipFill>
-                    <a:blip r:embed="rId95">
+                    <a:blip r:embed="rId97">
                       <a:extLst>
                         <a:ext uri="{28A0092B-C50C-407E-A947-70E740481C1C}">
                           <a14:useLocalDpi xmlns:a14="http://schemas.microsoft.com/office/drawing/2010/main" val="0"/>
@@ -29869,7 +29971,7 @@
                     </pic:cNvPicPr>
                   </pic:nvPicPr>
                   <pic:blipFill>
-                    <a:blip r:embed="rId96">
+                    <a:blip r:embed="rId98">
                       <a:extLst>
                         <a:ext uri="{28A0092B-C50C-407E-A947-70E740481C1C}">
                           <a14:useLocalDpi xmlns:a14="http://schemas.microsoft.com/office/drawing/2010/main" val="0"/>
@@ -30111,7 +30213,7 @@
                     <pic:cNvPicPr/>
                   </pic:nvPicPr>
                   <pic:blipFill>
-                    <a:blip r:embed="rId97"/>
+                    <a:blip r:embed="rId99"/>
                     <a:stretch>
                       <a:fillRect/>
                     </a:stretch>
@@ -30301,7 +30403,7 @@
                     </pic:cNvPicPr>
                   </pic:nvPicPr>
                   <pic:blipFill>
-                    <a:blip r:embed="rId98">
+                    <a:blip r:embed="rId100">
                       <a:extLst>
                         <a:ext uri="{28A0092B-C50C-407E-A947-70E740481C1C}">
                           <a14:useLocalDpi xmlns:a14="http://schemas.microsoft.com/office/drawing/2010/main" val="0"/>
@@ -30496,7 +30598,7 @@
         </w:rPr>
         <w:t>Transformers lack inherent information about the order of the input sequence due to their parallel processing nature. </w:t>
       </w:r>
-      <w:hyperlink r:id="rId99" w:tgtFrame="_blank" w:history="1">
+      <w:hyperlink r:id="rId101" w:tgtFrame="_blank" w:history="1">
         <w:r>
           <w:rPr>
             <w:rStyle w:val="Lienhypertexte"/>
@@ -30532,7 +30634,7 @@
         </w:rPr>
         <w:t>Positional encodings are added to the input embeddings to give the model a sense of token order. These encodings can be either learned or fixed.</w:t>
       </w:r>
-      <w:hyperlink r:id="rId100" w:anchor="_[28]_GeeksforGeeks,_" w:history="1">
+      <w:hyperlink r:id="rId102" w:anchor="_[28]_GeeksforGeeks,_" w:history="1">
         <w:r>
           <w:rPr>
             <w:rStyle w:val="Lienhypertexte"/>
@@ -30691,7 +30793,7 @@
                     </pic:cNvPicPr>
                   </pic:nvPicPr>
                   <pic:blipFill>
-                    <a:blip r:embed="rId101">
+                    <a:blip r:embed="rId103">
                       <a:extLst>
                         <a:ext uri="{28A0092B-C50C-407E-A947-70E740481C1C}">
                           <a14:useLocalDpi xmlns:a14="http://schemas.microsoft.com/office/drawing/2010/main" val="0"/>
@@ -31017,7 +31119,7 @@
         </w:rPr>
         <w:t>.</w:t>
       </w:r>
-      <w:hyperlink r:id="rId102" w:anchor="_[29]_Envisioning,_" w:history="1">
+      <w:hyperlink r:id="rId104" w:anchor="_[29]_Envisioning,_" w:history="1">
         <w:r>
           <w:rPr>
             <w:rStyle w:val="Lienhypertexte"/>
@@ -31198,7 +31300,7 @@
                     </pic:cNvPicPr>
                   </pic:nvPicPr>
                   <pic:blipFill>
-                    <a:blip r:embed="rId103">
+                    <a:blip r:embed="rId105">
                       <a:extLst>
                         <a:ext uri="{28A0092B-C50C-407E-A947-70E740481C1C}">
                           <a14:useLocalDpi xmlns:a14="http://schemas.microsoft.com/office/drawing/2010/main" val="0"/>
@@ -32012,8 +32114,8 @@
       <w:pPr>
         <w:pStyle w:val="Titre1"/>
         <w:sectPr>
-          <w:headerReference w:type="default" r:id="rId104"/>
-          <w:headerReference w:type="first" r:id="rId105"/>
+          <w:headerReference w:type="default" r:id="rId106"/>
+          <w:headerReference w:type="first" r:id="rId107"/>
           <w:type w:val="continuous"/>
           <w:pgSz w:w="11906" w:h="16838"/>
           <w:pgMar w:top="1417" w:right="1417" w:bottom="1417" w:left="1417" w:header="708" w:footer="708" w:gutter="0"/>
@@ -32706,7 +32808,7 @@
                     <pic:cNvPicPr/>
                   </pic:nvPicPr>
                   <pic:blipFill>
-                    <a:blip r:embed="rId106"/>
+                    <a:blip r:embed="rId108"/>
                     <a:stretch>
                       <a:fillRect/>
                     </a:stretch>
@@ -33620,7 +33722,7 @@
                     <pic:cNvPicPr/>
                   </pic:nvPicPr>
                   <pic:blipFill>
-                    <a:blip r:embed="rId107"/>
+                    <a:blip r:embed="rId109"/>
                     <a:stretch>
                       <a:fillRect/>
                     </a:stretch>
@@ -33758,7 +33860,7 @@
                     <pic:cNvPicPr/>
                   </pic:nvPicPr>
                   <pic:blipFill>
-                    <a:blip r:embed="rId108"/>
+                    <a:blip r:embed="rId110"/>
                     <a:stretch>
                       <a:fillRect/>
                     </a:stretch>
@@ -33926,7 +34028,7 @@
                     <pic:cNvPicPr/>
                   </pic:nvPicPr>
                   <pic:blipFill>
-                    <a:blip r:embed="rId109"/>
+                    <a:blip r:embed="rId111"/>
                     <a:stretch>
                       <a:fillRect/>
                     </a:stretch>
@@ -34003,7 +34105,7 @@
                     <pic:cNvPicPr/>
                   </pic:nvPicPr>
                   <pic:blipFill>
-                    <a:blip r:embed="rId110"/>
+                    <a:blip r:embed="rId112"/>
                     <a:stretch>
                       <a:fillRect/>
                     </a:stretch>
@@ -34160,7 +34262,7 @@
                     <pic:cNvPicPr/>
                   </pic:nvPicPr>
                   <pic:blipFill>
-                    <a:blip r:embed="rId111"/>
+                    <a:blip r:embed="rId113"/>
                     <a:stretch>
                       <a:fillRect/>
                     </a:stretch>
@@ -34235,7 +34337,7 @@
                     <pic:cNvPicPr/>
                   </pic:nvPicPr>
                   <pic:blipFill>
-                    <a:blip r:embed="rId112"/>
+                    <a:blip r:embed="rId114"/>
                     <a:stretch>
                       <a:fillRect/>
                     </a:stretch>
@@ -34430,7 +34532,7 @@
                     <pic:cNvPicPr/>
                   </pic:nvPicPr>
                   <pic:blipFill>
-                    <a:blip r:embed="rId113"/>
+                    <a:blip r:embed="rId115"/>
                     <a:stretch>
                       <a:fillRect/>
                     </a:stretch>
@@ -34503,7 +34605,7 @@
                     <pic:cNvPicPr/>
                   </pic:nvPicPr>
                   <pic:blipFill>
-                    <a:blip r:embed="rId114"/>
+                    <a:blip r:embed="rId116"/>
                     <a:stretch>
                       <a:fillRect/>
                     </a:stretch>
@@ -34801,7 +34903,7 @@
                     <pic:cNvPicPr/>
                   </pic:nvPicPr>
                   <pic:blipFill>
-                    <a:blip r:embed="rId115"/>
+                    <a:blip r:embed="rId117"/>
                     <a:stretch>
                       <a:fillRect/>
                     </a:stretch>
@@ -34937,7 +35039,7 @@
                     <pic:cNvPicPr/>
                   </pic:nvPicPr>
                   <pic:blipFill>
-                    <a:blip r:embed="rId116"/>
+                    <a:blip r:embed="rId118"/>
                     <a:stretch>
                       <a:fillRect/>
                     </a:stretch>
@@ -35068,7 +35170,7 @@
                     <pic:cNvPicPr/>
                   </pic:nvPicPr>
                   <pic:blipFill>
-                    <a:blip r:embed="rId117"/>
+                    <a:blip r:embed="rId119"/>
                     <a:stretch>
                       <a:fillRect/>
                     </a:stretch>
@@ -35184,7 +35286,7 @@
                     <pic:cNvPicPr/>
                   </pic:nvPicPr>
                   <pic:blipFill>
-                    <a:blip r:embed="rId118"/>
+                    <a:blip r:embed="rId120"/>
                     <a:stretch>
                       <a:fillRect/>
                     </a:stretch>
@@ -35266,7 +35368,7 @@
                     <pic:cNvPicPr/>
                   </pic:nvPicPr>
                   <pic:blipFill>
-                    <a:blip r:embed="rId119"/>
+                    <a:blip r:embed="rId121"/>
                     <a:stretch>
                       <a:fillRect/>
                     </a:stretch>
@@ -38349,9 +38451,9 @@
       <w:pPr>
         <w:pStyle w:val="Titre1"/>
         <w:sectPr>
-          <w:headerReference w:type="default" r:id="rId120"/>
-          <w:headerReference w:type="first" r:id="rId121"/>
-          <w:footerReference w:type="first" r:id="rId122"/>
+          <w:headerReference w:type="default" r:id="rId122"/>
+          <w:headerReference w:type="first" r:id="rId123"/>
+          <w:footerReference w:type="first" r:id="rId124"/>
           <w:type w:val="continuous"/>
           <w:pgSz w:w="11906" w:h="16838"/>
           <w:pgMar w:top="1417" w:right="1417" w:bottom="1417" w:left="1417" w:header="708" w:footer="708" w:gutter="0"/>
@@ -38616,7 +38718,7 @@
                     <pic:cNvPicPr/>
                   </pic:nvPicPr>
                   <pic:blipFill>
-                    <a:blip r:embed="rId123"/>
+                    <a:blip r:embed="rId125"/>
                     <a:stretch>
                       <a:fillRect/>
                     </a:stretch>
@@ -38925,7 +39027,7 @@
                     <pic:cNvPicPr/>
                   </pic:nvPicPr>
                   <pic:blipFill>
-                    <a:blip r:embed="rId124"/>
+                    <a:blip r:embed="rId126"/>
                     <a:stretch>
                       <a:fillRect/>
                     </a:stretch>
@@ -39035,7 +39137,7 @@
                     <pic:cNvPicPr/>
                   </pic:nvPicPr>
                   <pic:blipFill>
-                    <a:blip r:embed="rId125"/>
+                    <a:blip r:embed="rId127"/>
                     <a:stretch>
                       <a:fillRect/>
                     </a:stretch>
@@ -39123,7 +39225,7 @@
                     <pic:cNvPicPr/>
                   </pic:nvPicPr>
                   <pic:blipFill>
-                    <a:blip r:embed="rId126"/>
+                    <a:blip r:embed="rId128"/>
                     <a:stretch>
                       <a:fillRect/>
                     </a:stretch>
@@ -39251,7 +39353,7 @@
                     <pic:cNvPicPr/>
                   </pic:nvPicPr>
                   <pic:blipFill>
-                    <a:blip r:embed="rId127"/>
+                    <a:blip r:embed="rId129"/>
                     <a:stretch>
                       <a:fillRect/>
                     </a:stretch>
@@ -41929,7 +42031,7 @@
             <w:pPr>
               <w:jc w:val="center"/>
             </w:pPr>
-            <w:hyperlink r:id="rId128" w:anchor="_[31]_Kaggle,_" w:history="1">
+            <w:hyperlink r:id="rId130" w:anchor="_[31]_Kaggle,_" w:history="1">
               <w:r>
                 <w:rPr>
                   <w:rStyle w:val="Lienhypertexte"/>
@@ -42093,7 +42195,7 @@
             <w:pPr>
               <w:jc w:val="center"/>
             </w:pPr>
-            <w:hyperlink r:id="rId129" w:anchor="_[32]_Kaggle,_" w:history="1">
+            <w:hyperlink r:id="rId131" w:anchor="_[32]_Kaggle,_" w:history="1">
               <w:r>
                 <w:rPr>
                   <w:rStyle w:val="Lienhypertexte"/>
@@ -42426,7 +42528,7 @@
             <w:pPr>
               <w:jc w:val="center"/>
             </w:pPr>
-            <w:hyperlink r:id="rId130" w:anchor="_[31]_Kaggle,_" w:history="1">
+            <w:hyperlink r:id="rId132" w:anchor="_[31]_Kaggle,_" w:history="1">
               <w:r>
                 <w:rPr>
                   <w:rStyle w:val="Lienhypertexte"/>
@@ -42590,7 +42692,7 @@
             <w:pPr>
               <w:jc w:val="center"/>
             </w:pPr>
-            <w:hyperlink r:id="rId131" w:anchor="_[32]_Kaggle,_" w:history="1">
+            <w:hyperlink r:id="rId133" w:anchor="_[32]_Kaggle,_" w:history="1">
               <w:r>
                 <w:rPr>
                   <w:rStyle w:val="Lienhypertexte"/>
@@ -42926,7 +43028,7 @@
                 <w:lang w:val="en-US"/>
               </w:rPr>
             </w:pPr>
-            <w:hyperlink r:id="rId132" w:anchor="_[34]_Kaggle,_" w:history="1">
+            <w:hyperlink r:id="rId134" w:anchor="_[34]_Kaggle,_" w:history="1">
               <w:r>
                 <w:rPr>
                   <w:rStyle w:val="Lienhypertexte"/>
@@ -43091,7 +43193,7 @@
             <w:pPr>
               <w:jc w:val="center"/>
             </w:pPr>
-            <w:hyperlink r:id="rId133" w:anchor="_[34]_Kaggle,_" w:history="1">
+            <w:hyperlink r:id="rId135" w:anchor="_[34]_Kaggle,_" w:history="1">
               <w:r>
                 <w:rPr>
                   <w:rStyle w:val="Lienhypertexte"/>
@@ -43418,7 +43520,7 @@
             <w:pPr>
               <w:jc w:val="center"/>
             </w:pPr>
-            <w:hyperlink r:id="rId134" w:anchor="_[36]_Kaggle,_" w:history="1">
+            <w:hyperlink r:id="rId136" w:anchor="_[36]_Kaggle,_" w:history="1">
               <w:r>
                 <w:rPr>
                   <w:rStyle w:val="Lienhypertexte"/>
@@ -43741,7 +43843,7 @@
                     </pic:cNvPicPr>
                   </pic:nvPicPr>
                   <pic:blipFill>
-                    <a:blip r:embed="rId135">
+                    <a:blip r:embed="rId137">
                       <a:extLst>
                         <a:ext uri="{28A0092B-C50C-407E-A947-70E740481C1C}">
                           <a14:useLocalDpi xmlns:a14="http://schemas.microsoft.com/office/drawing/2010/main" val="0"/>
@@ -43934,7 +44036,7 @@
                     </pic:cNvPicPr>
                   </pic:nvPicPr>
                   <pic:blipFill>
-                    <a:blip r:embed="rId136">
+                    <a:blip r:embed="rId138">
                       <a:extLst>
                         <a:ext uri="{28A0092B-C50C-407E-A947-70E740481C1C}">
                           <a14:useLocalDpi xmlns:a14="http://schemas.microsoft.com/office/drawing/2010/main" val="0"/>
@@ -44247,7 +44349,7 @@
                     </pic:cNvPicPr>
                   </pic:nvPicPr>
                   <pic:blipFill>
-                    <a:blip r:embed="rId137">
+                    <a:blip r:embed="rId139">
                       <a:extLst>
                         <a:ext uri="{28A0092B-C50C-407E-A947-70E740481C1C}">
                           <a14:useLocalDpi xmlns:a14="http://schemas.microsoft.com/office/drawing/2010/main" val="0"/>
@@ -44474,7 +44576,7 @@
                     <pic:cNvPicPr/>
                   </pic:nvPicPr>
                   <pic:blipFill>
-                    <a:blip r:embed="rId138"/>
+                    <a:blip r:embed="rId140"/>
                     <a:stretch>
                       <a:fillRect/>
                     </a:stretch>
@@ -44772,7 +44874,7 @@
                     <pic:cNvPicPr/>
                   </pic:nvPicPr>
                   <pic:blipFill>
-                    <a:blip r:embed="rId139"/>
+                    <a:blip r:embed="rId141"/>
                     <a:stretch>
                       <a:fillRect/>
                     </a:stretch>
@@ -47314,8 +47416,8 @@
           <w:lang w:val="en-US"/>
         </w:rPr>
         <w:sectPr>
-          <w:headerReference w:type="default" r:id="rId140"/>
-          <w:headerReference w:type="first" r:id="rId141"/>
+          <w:headerReference w:type="default" r:id="rId142"/>
+          <w:headerReference w:type="first" r:id="rId143"/>
           <w:type w:val="continuous"/>
           <w:pgSz w:w="11906" w:h="16838"/>
           <w:pgMar w:top="1417" w:right="1417" w:bottom="1417" w:left="1417" w:header="708" w:footer="708" w:gutter="0"/>
@@ -47553,7 +47655,7 @@
           <w:lang w:val="en-US"/>
         </w:rPr>
       </w:pPr>
-      <w:hyperlink r:id="rId142" w:history="1">
+      <w:hyperlink r:id="rId144" w:history="1">
         <w:r>
           <w:rPr>
             <w:rStyle w:val="Lienhypertexte"/>
@@ -47616,7 +47718,12 @@
       </w:r>
     </w:p>
     <w:p>
-      <w:hyperlink r:id="rId143" w:history="1">
+      <w:pPr>
+        <w:rPr>
+          <w:lang w:val="en-US"/>
+        </w:rPr>
+      </w:pPr>
+      <w:hyperlink r:id="rId145" w:history="1">
         <w:r>
           <w:rPr>
             <w:rStyle w:val="Lienhypertexte"/>
@@ -47624,25 +47731,7 @@
             <w:bCs/>
             <w:lang w:val="en-US"/>
           </w:rPr>
-          <w:t>https://brightsec.co</w:t>
-        </w:r>
-        <w:r>
-          <w:rPr>
-            <w:rStyle w:val="Lienhypertexte"/>
-            <w:rFonts w:cstheme="majorBidi"/>
-            <w:bCs/>
-            <w:lang w:val="en-US"/>
-          </w:rPr>
-          <w:t>m</w:t>
-        </w:r>
-        <w:r>
-          <w:rPr>
-            <w:rStyle w:val="Lienhypertexte"/>
-            <w:rFonts w:cstheme="majorBidi"/>
-            <w:bCs/>
-            <w:lang w:val="en-US"/>
-          </w:rPr>
-          <w:t>/blog/sql-injection-attack/</w:t>
+          <w:t>https://brightsec.com/blog/sql-injection-attack/</w:t>
         </w:r>
       </w:hyperlink>
       <w:bookmarkStart w:id="142" w:name="_[4]_OWASP_Cheat_1"/>
@@ -47691,27 +47780,13 @@
           <w:lang w:val="en-US"/>
         </w:rPr>
       </w:pPr>
-      <w:hyperlink r:id="rId144" w:history="1">
+      <w:hyperlink r:id="rId146" w:history="1">
         <w:r>
           <w:rPr>
             <w:rStyle w:val="Lienhypertexte"/>
             <w:lang w:val="en-US"/>
           </w:rPr>
-          <w:t>https://www.radware.com/cyberpedia/app</w:t>
-        </w:r>
-        <w:r>
-          <w:rPr>
-            <w:rStyle w:val="Lienhypertexte"/>
-            <w:lang w:val="en-US"/>
-          </w:rPr>
-          <w:t>l</w:t>
-        </w:r>
-        <w:r>
-          <w:rPr>
-            <w:rStyle w:val="Lienhypertexte"/>
-            <w:lang w:val="en-US"/>
-          </w:rPr>
-          <w:t>ication-security/sql-injection/</w:t>
+          <w:t>https://www.radware.com/cyberpedia/application-security/sql-injection/</w:t>
         </w:r>
       </w:hyperlink>
     </w:p>
@@ -47747,7 +47822,7 @@
           <w:lang w:val="en-US"/>
         </w:rPr>
       </w:pPr>
-      <w:hyperlink r:id="rId145" w:history="1">
+      <w:hyperlink r:id="rId147" w:history="1">
         <w:r>
           <w:rPr>
             <w:rStyle w:val="Lienhypertexte"/>
@@ -47862,7 +47937,7 @@
           <w:lang w:val="en-US"/>
         </w:rPr>
       </w:pPr>
-      <w:hyperlink r:id="rId146" w:history="1">
+      <w:hyperlink r:id="rId148" w:history="1">
         <w:r>
           <w:rPr>
             <w:rStyle w:val="Lienhypertexte"/>
@@ -47918,7 +47993,7 @@
           <w:lang w:val="en-US"/>
         </w:rPr>
       </w:pPr>
-      <w:hyperlink r:id="rId147" w:history="1">
+      <w:hyperlink r:id="rId149" w:history="1">
         <w:r>
           <w:rPr>
             <w:rStyle w:val="Lienhypertexte"/>
@@ -48017,7 +48092,7 @@
           <w:lang w:val="en-US"/>
         </w:rPr>
       </w:pPr>
-      <w:hyperlink r:id="rId148" w:history="1">
+      <w:hyperlink r:id="rId150" w:history="1">
         <w:r>
           <w:rPr>
             <w:rStyle w:val="Lienhypertexte"/>
@@ -48086,7 +48161,7 @@
           <w:lang w:val="en-US"/>
         </w:rPr>
       </w:pPr>
-      <w:hyperlink r:id="rId149" w:history="1">
+      <w:hyperlink r:id="rId151" w:history="1">
         <w:r>
           <w:rPr>
             <w:rStyle w:val="Lienhypertexte"/>
@@ -48156,7 +48231,7 @@
           <w:lang w:val="en-US"/>
         </w:rPr>
       </w:pPr>
-      <w:hyperlink r:id="rId150" w:history="1">
+      <w:hyperlink r:id="rId152" w:history="1">
         <w:r>
           <w:rPr>
             <w:rStyle w:val="Lienhypertexte"/>
@@ -48275,7 +48350,7 @@
           <w:lang w:val="en-US"/>
         </w:rPr>
       </w:pPr>
-      <w:hyperlink r:id="rId151" w:history="1">
+      <w:hyperlink r:id="rId153" w:history="1">
         <w:r>
           <w:rPr>
             <w:rStyle w:val="Lienhypertexte"/>
@@ -48392,7 +48467,7 @@
           <w:lang w:val="en-US"/>
         </w:rPr>
       </w:pPr>
-      <w:hyperlink r:id="rId152" w:history="1">
+      <w:hyperlink r:id="rId154" w:history="1">
         <w:r>
           <w:rPr>
             <w:rStyle w:val="Lienhypertexte"/>
@@ -48644,7 +48719,7 @@
           <w:lang w:val="en-US"/>
         </w:rPr>
       </w:pPr>
-      <w:hyperlink r:id="rId153" w:history="1">
+      <w:hyperlink r:id="rId155" w:history="1">
         <w:r>
           <w:rPr>
             <w:rStyle w:val="Lienhypertexte"/>
@@ -48697,7 +48772,7 @@
           <w:lang w:val="en-US"/>
         </w:rPr>
       </w:pPr>
-      <w:hyperlink r:id="rId154" w:history="1">
+      <w:hyperlink r:id="rId156" w:history="1">
         <w:r>
           <w:rPr>
             <w:rStyle w:val="Lienhypertexte"/>
@@ -48766,7 +48841,7 @@
           <w:lang w:val="en-US"/>
         </w:rPr>
       </w:pPr>
-      <w:hyperlink r:id="rId155" w:history="1">
+      <w:hyperlink r:id="rId157" w:history="1">
         <w:r>
           <w:rPr>
             <w:rStyle w:val="Lienhypertexte"/>
@@ -48824,7 +48899,7 @@
           <w:lang w:val="en-US"/>
         </w:rPr>
       </w:pPr>
-      <w:hyperlink r:id="rId156" w:history="1">
+      <w:hyperlink r:id="rId158" w:history="1">
         <w:r>
           <w:rPr>
             <w:rStyle w:val="Lienhypertexte"/>
@@ -48882,7 +48957,7 @@
           <w:lang w:val="en-US"/>
         </w:rPr>
       </w:pPr>
-      <w:hyperlink r:id="rId157" w:anchor="3-types-of-neural-networks-activation-functions" w:history="1">
+      <w:hyperlink r:id="rId159" w:anchor="3-types-of-neural-networks-activation-functions" w:history="1">
         <w:r>
           <w:rPr>
             <w:rStyle w:val="Lienhypertexte"/>
@@ -48959,7 +49034,7 @@
           <w:lang w:val="en-US"/>
         </w:rPr>
       </w:pPr>
-      <w:hyperlink r:id="rId158" w:history="1">
+      <w:hyperlink r:id="rId160" w:history="1">
         <w:r>
           <w:rPr>
             <w:rStyle w:val="Lienhypertexte"/>
@@ -49013,7 +49088,7 @@
           <w:lang w:val="en-US"/>
         </w:rPr>
       </w:pPr>
-      <w:hyperlink r:id="rId159" w:history="1">
+      <w:hyperlink r:id="rId161" w:history="1">
         <w:r>
           <w:rPr>
             <w:rStyle w:val="Lienhypertexte"/>
@@ -49084,7 +49159,7 @@
           <w:lang w:val="en-US" w:eastAsia="fr-FR"/>
         </w:rPr>
       </w:pPr>
-      <w:hyperlink r:id="rId160" w:history="1">
+      <w:hyperlink r:id="rId162" w:history="1">
         <w:r>
           <w:rPr>
             <w:rStyle w:val="Lienhypertexte"/>
@@ -49159,7 +49234,7 @@
           <w:lang w:val="en-US"/>
         </w:rPr>
       </w:pPr>
-      <w:hyperlink r:id="rId161" w:history="1">
+      <w:hyperlink r:id="rId163" w:history="1">
         <w:r>
           <w:rPr>
             <w:rStyle w:val="Lienhypertexte"/>
@@ -49277,7 +49352,7 @@
           <w:lang w:val="en-US"/>
         </w:rPr>
       </w:pPr>
-      <w:hyperlink r:id="rId162" w:history="1">
+      <w:hyperlink r:id="rId164" w:history="1">
         <w:r>
           <w:rPr>
             <w:rStyle w:val="Lienhypertexte"/>
@@ -49348,7 +49423,7 @@
           <w:lang w:val="en-US"/>
         </w:rPr>
       </w:pPr>
-      <w:hyperlink r:id="rId163" w:history="1">
+      <w:hyperlink r:id="rId165" w:history="1">
         <w:r>
           <w:rPr>
             <w:rStyle w:val="Lienhypertexte"/>
@@ -49401,7 +49476,7 @@
           <w:lang w:val="en-US"/>
         </w:rPr>
       </w:pPr>
-      <w:hyperlink r:id="rId164" w:history="1">
+      <w:hyperlink r:id="rId166" w:history="1">
         <w:r>
           <w:rPr>
             <w:rStyle w:val="Lienhypertexte"/>
@@ -49437,7 +49512,7 @@
           <w:lang w:val="en-US"/>
         </w:rPr>
       </w:pPr>
-      <w:hyperlink r:id="rId165" w:history="1">
+      <w:hyperlink r:id="rId167" w:history="1">
         <w:r>
           <w:rPr>
             <w:rStyle w:val="Lienhypertexte"/>
@@ -49474,7 +49549,7 @@
           <w:lang w:val="en-US"/>
         </w:rPr>
       </w:pPr>
-      <w:hyperlink r:id="rId166" w:history="1">
+      <w:hyperlink r:id="rId168" w:history="1">
         <w:r>
           <w:rPr>
             <w:rStyle w:val="Lienhypertexte"/>
@@ -49511,7 +49586,7 @@
           <w:lang w:val="en-US"/>
         </w:rPr>
       </w:pPr>
-      <w:hyperlink r:id="rId167" w:history="1">
+      <w:hyperlink r:id="rId169" w:history="1">
         <w:r>
           <w:rPr>
             <w:rStyle w:val="Lienhypertexte"/>
@@ -49537,7 +49612,7 @@
           <w:lang w:val="en-US"/>
         </w:rPr>
       </w:pPr>
-      <w:hyperlink r:id="rId168" w:history="1">
+      <w:hyperlink r:id="rId170" w:history="1">
         <w:r>
           <w:rPr>
             <w:rStyle w:val="Lienhypertexte"/>
@@ -49576,7 +49651,7 @@
           <w:lang w:val="en-US"/>
         </w:rPr>
       </w:pPr>
-      <w:hyperlink r:id="rId169" w:history="1">
+      <w:hyperlink r:id="rId171" w:history="1">
         <w:r>
           <w:rPr>
             <w:rStyle w:val="Lienhypertexte"/>
@@ -49594,8 +49669,8 @@
       </w:pPr>
     </w:p>
     <w:sectPr>
-      <w:headerReference w:type="default" r:id="rId170"/>
-      <w:headerReference w:type="first" r:id="rId171"/>
+      <w:headerReference w:type="default" r:id="rId172"/>
+      <w:headerReference w:type="first" r:id="rId173"/>
       <w:type w:val="continuous"/>
       <w:pgSz w:w="11906" w:h="16838"/>
       <w:pgMar w:top="1417" w:right="1417" w:bottom="1417" w:left="1417" w:header="708" w:footer="708" w:gutter="0"/>

</xml_diff>